<commit_message>
Specificatii + Sonar 1/3
</commit_message>
<xml_diff>
--- a/Docs/initial/RequirementsTasks_v1.0.docx
+++ b/Docs/initial/RequirementsTasks_v1.0.docx
@@ -78,182 +78,168 @@
         </w:rPr>
         <w:t xml:space="preserve"> </w:t>
       </w:r>
-      <w:r>
-        <w:rPr>
-          <w:rFonts w:cstheme="minorHAnsi"/>
-          <w:b/>
-          <w:bCs/>
-        </w:rPr>
-        <w:t>web</w:t>
-      </w:r>
-      <w:r>
-        <w:rPr>
-          <w:rFonts w:cstheme="minorHAnsi"/>
-        </w:rPr>
-        <w:t xml:space="preserve"> </w:t>
-      </w:r>
-      <w:proofErr w:type="spellStart"/>
-      <w:r>
-        <w:rPr>
-          <w:rFonts w:cstheme="minorHAnsi"/>
-        </w:rPr>
-        <w:t>gestioneaza</w:t>
-      </w:r>
-      <w:proofErr w:type="spellEnd"/>
-      <w:r>
-        <w:rPr>
-          <w:rFonts w:cstheme="minorHAnsi"/>
-        </w:rPr>
-        <w:t xml:space="preserve"> task-urile </w:t>
-      </w:r>
-      <w:proofErr w:type="spellStart"/>
-      <w:r>
-        <w:rPr>
-          <w:rFonts w:cstheme="minorHAnsi"/>
-        </w:rPr>
-        <w:t>unei</w:t>
-      </w:r>
-      <w:proofErr w:type="spellEnd"/>
-      <w:r>
-        <w:rPr>
-          <w:rFonts w:cstheme="minorHAnsi"/>
-        </w:rPr>
-        <w:t xml:space="preserve"> </w:t>
-      </w:r>
-      <w:proofErr w:type="spellStart"/>
-      <w:r>
-        <w:rPr>
-          <w:rFonts w:cstheme="minorHAnsi"/>
-        </w:rPr>
-        <w:t>persoane</w:t>
-      </w:r>
-      <w:proofErr w:type="spellEnd"/>
-      <w:r>
-        <w:rPr>
-          <w:rFonts w:cstheme="minorHAnsi"/>
-        </w:rPr>
-        <w:t xml:space="preserve"> active. </w:t>
-      </w:r>
-      <w:proofErr w:type="spellStart"/>
-      <w:r>
-        <w:rPr>
-          <w:rFonts w:cstheme="minorHAnsi"/>
-        </w:rPr>
-        <w:t>Informatiile</w:t>
-      </w:r>
-      <w:proofErr w:type="spellEnd"/>
-      <w:r>
-        <w:rPr>
-          <w:rFonts w:cstheme="minorHAnsi"/>
-        </w:rPr>
-        <w:t xml:space="preserve"> sunt </w:t>
-      </w:r>
-      <w:proofErr w:type="spellStart"/>
-      <w:r>
-        <w:rPr>
-          <w:rFonts w:cstheme="minorHAnsi"/>
-        </w:rPr>
-        <w:t>preluate</w:t>
-      </w:r>
-      <w:proofErr w:type="spellEnd"/>
-      <w:r>
-        <w:rPr>
-          <w:rFonts w:cstheme="minorHAnsi"/>
-        </w:rPr>
-        <w:t xml:space="preserve"> </w:t>
-      </w:r>
-      <w:proofErr w:type="spellStart"/>
-      <w:r>
-        <w:rPr>
-          <w:rFonts w:cstheme="minorHAnsi"/>
-        </w:rPr>
-        <w:t>dintr</w:t>
-      </w:r>
-      <w:proofErr w:type="spellEnd"/>
-      <w:r>
-        <w:rPr>
-          <w:rFonts w:cstheme="minorHAnsi"/>
-        </w:rPr>
-        <w:t xml:space="preserve">-un </w:t>
-      </w:r>
-      <w:proofErr w:type="spellStart"/>
-      <w:r>
-        <w:rPr>
-          <w:rFonts w:cstheme="minorHAnsi"/>
-        </w:rPr>
-        <w:t>fisier</w:t>
-      </w:r>
-      <w:proofErr w:type="spellEnd"/>
-      <w:r>
-        <w:rPr>
-          <w:rFonts w:cstheme="minorHAnsi"/>
-        </w:rPr>
-        <w:t xml:space="preserve"> </w:t>
-      </w:r>
-      <w:proofErr w:type="spellStart"/>
-      <w:r>
-        <w:rPr>
-          <w:rFonts w:cstheme="minorHAnsi"/>
-        </w:rPr>
-        <w:t>binar</w:t>
-      </w:r>
-      <w:proofErr w:type="spellEnd"/>
-      <w:r>
-        <w:rPr>
-          <w:rFonts w:cstheme="minorHAnsi"/>
-        </w:rPr>
-        <w:t xml:space="preserve"> </w:t>
-      </w:r>
-      <w:proofErr w:type="spellStart"/>
-      <w:r>
-        <w:rPr>
-          <w:rFonts w:cstheme="minorHAnsi"/>
-        </w:rPr>
-        <w:t>sau</w:t>
-      </w:r>
-      <w:proofErr w:type="spellEnd"/>
-      <w:r>
-        <w:rPr>
-          <w:rFonts w:cstheme="minorHAnsi"/>
-        </w:rPr>
-        <w:t xml:space="preserve"> text. </w:t>
-      </w:r>
-      <w:proofErr w:type="spellStart"/>
-      <w:r>
-        <w:rPr>
-          <w:rFonts w:cstheme="minorHAnsi"/>
-        </w:rPr>
-        <w:t>Functionalitatile</w:t>
-      </w:r>
-      <w:proofErr w:type="spellEnd"/>
-      <w:r>
-        <w:rPr>
-          <w:rFonts w:cstheme="minorHAnsi"/>
-        </w:rPr>
-        <w:t xml:space="preserve"> </w:t>
-      </w:r>
-      <w:proofErr w:type="spellStart"/>
-      <w:r>
-        <w:rPr>
-          <w:rFonts w:cstheme="minorHAnsi"/>
-        </w:rPr>
-        <w:t>aplicatiei</w:t>
-      </w:r>
-      <w:proofErr w:type="spellEnd"/>
-      <w:r>
-        <w:rPr>
-          <w:rFonts w:cstheme="minorHAnsi"/>
-        </w:rPr>
-        <w:t xml:space="preserve"> sunt</w:t>
-      </w:r>
-      <w:r>
-        <w:rPr>
-          <w:rFonts w:cstheme="minorHAnsi"/>
-        </w:rPr>
-        <w:t>:</w:t>
-      </w:r>
       <w:bookmarkStart w:id="0" w:name="_GoBack"/>
       <w:bookmarkEnd w:id="0"/>
+      <w:proofErr w:type="spellStart"/>
+      <w:r>
+        <w:rPr>
+          <w:rFonts w:cstheme="minorHAnsi"/>
+        </w:rPr>
+        <w:t>gestioneaza</w:t>
+      </w:r>
+      <w:proofErr w:type="spellEnd"/>
+      <w:r>
+        <w:rPr>
+          <w:rFonts w:cstheme="minorHAnsi"/>
+        </w:rPr>
+        <w:t xml:space="preserve"> task-urile </w:t>
+      </w:r>
+      <w:proofErr w:type="spellStart"/>
+      <w:r>
+        <w:rPr>
+          <w:rFonts w:cstheme="minorHAnsi"/>
+        </w:rPr>
+        <w:t>unei</w:t>
+      </w:r>
+      <w:proofErr w:type="spellEnd"/>
+      <w:r>
+        <w:rPr>
+          <w:rFonts w:cstheme="minorHAnsi"/>
+        </w:rPr>
+        <w:t xml:space="preserve"> </w:t>
+      </w:r>
+      <w:proofErr w:type="spellStart"/>
+      <w:r>
+        <w:rPr>
+          <w:rFonts w:cstheme="minorHAnsi"/>
+        </w:rPr>
+        <w:t>persoane</w:t>
+      </w:r>
+      <w:proofErr w:type="spellEnd"/>
+      <w:r>
+        <w:rPr>
+          <w:rFonts w:cstheme="minorHAnsi"/>
+        </w:rPr>
+        <w:t xml:space="preserve"> active. </w:t>
+      </w:r>
+      <w:proofErr w:type="spellStart"/>
+      <w:r>
+        <w:rPr>
+          <w:rFonts w:cstheme="minorHAnsi"/>
+        </w:rPr>
+        <w:t>Informatiile</w:t>
+      </w:r>
+      <w:proofErr w:type="spellEnd"/>
+      <w:r>
+        <w:rPr>
+          <w:rFonts w:cstheme="minorHAnsi"/>
+        </w:rPr>
+        <w:t xml:space="preserve"> sunt </w:t>
+      </w:r>
+      <w:proofErr w:type="spellStart"/>
+      <w:r>
+        <w:rPr>
+          <w:rFonts w:cstheme="minorHAnsi"/>
+        </w:rPr>
+        <w:t>preluate</w:t>
+      </w:r>
+      <w:proofErr w:type="spellEnd"/>
+      <w:r>
+        <w:rPr>
+          <w:rFonts w:cstheme="minorHAnsi"/>
+        </w:rPr>
+        <w:t xml:space="preserve"> </w:t>
+      </w:r>
+      <w:proofErr w:type="spellStart"/>
+      <w:r>
+        <w:rPr>
+          <w:rFonts w:cstheme="minorHAnsi"/>
+        </w:rPr>
+        <w:t>dintr</w:t>
+      </w:r>
+      <w:proofErr w:type="spellEnd"/>
+      <w:r>
+        <w:rPr>
+          <w:rFonts w:cstheme="minorHAnsi"/>
+        </w:rPr>
+        <w:t xml:space="preserve">-un </w:t>
+      </w:r>
+      <w:proofErr w:type="spellStart"/>
+      <w:r>
+        <w:rPr>
+          <w:rFonts w:cstheme="minorHAnsi"/>
+        </w:rPr>
+        <w:t>fisier</w:t>
+      </w:r>
+      <w:proofErr w:type="spellEnd"/>
+      <w:r>
+        <w:rPr>
+          <w:rFonts w:cstheme="minorHAnsi"/>
+        </w:rPr>
+        <w:t xml:space="preserve"> </w:t>
+      </w:r>
+      <w:proofErr w:type="spellStart"/>
+      <w:r>
+        <w:rPr>
+          <w:rFonts w:cstheme="minorHAnsi"/>
+        </w:rPr>
+        <w:t>binar</w:t>
+      </w:r>
+      <w:proofErr w:type="spellEnd"/>
+      <w:r>
+        <w:rPr>
+          <w:rFonts w:cstheme="minorHAnsi"/>
+        </w:rPr>
+        <w:t xml:space="preserve"> </w:t>
+      </w:r>
+      <w:proofErr w:type="spellStart"/>
+      <w:r>
+        <w:rPr>
+          <w:rFonts w:cstheme="minorHAnsi"/>
+        </w:rPr>
+        <w:t>sau</w:t>
+      </w:r>
+      <w:proofErr w:type="spellEnd"/>
+      <w:r>
+        <w:rPr>
+          <w:rFonts w:cstheme="minorHAnsi"/>
+        </w:rPr>
+        <w:t xml:space="preserve"> text. </w:t>
+      </w:r>
+      <w:proofErr w:type="spellStart"/>
+      <w:r>
+        <w:rPr>
+          <w:rFonts w:cstheme="minorHAnsi"/>
+        </w:rPr>
+        <w:t>Functionalitatile</w:t>
+      </w:r>
+      <w:proofErr w:type="spellEnd"/>
+      <w:r>
+        <w:rPr>
+          <w:rFonts w:cstheme="minorHAnsi"/>
+        </w:rPr>
+        <w:t xml:space="preserve"> </w:t>
+      </w:r>
+      <w:proofErr w:type="spellStart"/>
+      <w:r>
+        <w:rPr>
+          <w:rFonts w:cstheme="minorHAnsi"/>
+        </w:rPr>
+        <w:t>aplicatiei</w:t>
+      </w:r>
+      <w:proofErr w:type="spellEnd"/>
+      <w:r>
+        <w:rPr>
+          <w:rFonts w:cstheme="minorHAnsi"/>
+        </w:rPr>
+        <w:t xml:space="preserve"> sunt</w:t>
+      </w:r>
+      <w:r>
+        <w:rPr>
+          <w:rFonts w:cstheme="minorHAnsi"/>
+        </w:rPr>
+        <w:t>:</w:t>
+      </w:r>
     </w:p>
     <w:p>
       <w:pPr>
@@ -3846,7 +3832,7 @@
     <w:lsdException w:name="Table Web 2" w:semiHidden="1" w:unhideWhenUsed="1"/>
     <w:lsdException w:name="Table Web 3" w:semiHidden="1" w:unhideWhenUsed="1"/>
     <w:lsdException w:name="Balloon Text" w:semiHidden="1" w:unhideWhenUsed="1"/>
-    <w:lsdException w:name="Table Grid" w:semiHidden="1" w:uiPriority="59" w:unhideWhenUsed="1"/>
+    <w:lsdException w:name="Table Grid" w:uiPriority="59"/>
     <w:lsdException w:name="Table Theme" w:semiHidden="1" w:unhideWhenUsed="1"/>
     <w:lsdException w:name="Placeholder Text" w:semiHidden="1"/>
     <w:lsdException w:name="No Spacing" w:uiPriority="1" w:qFormat="1"/>
@@ -4508,7 +4494,7 @@
 </file>
 
 <file path=customXml/itemProps1.xml><?xml version="1.0" encoding="utf-8"?>
-<ds:datastoreItem xmlns:ds="http://schemas.openxmlformats.org/officeDocument/2006/customXml" ds:itemID="{8ABBD07D-4616-450E-8AA2-721E3B25D0AC}">
+<ds:datastoreItem xmlns:ds="http://schemas.openxmlformats.org/officeDocument/2006/customXml" ds:itemID="{738FDE85-092F-4A35-AAF2-9EF6B75396CD}">
   <ds:schemaRefs>
     <ds:schemaRef ds:uri="http://schemas.openxmlformats.org/officeDocument/2006/bibliography"/>
   </ds:schemaRefs>

</xml_diff>